<commit_message>
Conclusiones / tiempos de corrida
</commit_message>
<xml_diff>
--- a/doc/Karatsuba.docx
+++ b/doc/Karatsuba.docx
@@ -351,7 +351,11 @@
     <w:sdt>
       <w:sdtPr>
         <w:rPr>
-          <w:lang w:val="es-ES"/>
+          <w:rFonts w:ascii="Arial" w:eastAsiaTheme="minorHAnsi" w:hAnsi="Arial" w:cstheme="minorBidi"/>
+          <w:color w:val="auto"/>
+          <w:sz w:val="24"/>
+          <w:szCs w:val="22"/>
+          <w:lang w:val="es-ES" w:eastAsia="en-US"/>
         </w:rPr>
         <w:id w:val="-712119805"/>
         <w:docPartObj>
@@ -361,13 +365,8 @@
       </w:sdtPr>
       <w:sdtEndPr>
         <w:rPr>
-          <w:rFonts w:ascii="Arial" w:eastAsiaTheme="minorHAnsi" w:hAnsi="Arial" w:cstheme="minorBidi"/>
           <w:b/>
           <w:bCs/>
-          <w:color w:val="auto"/>
-          <w:sz w:val="24"/>
-          <w:szCs w:val="22"/>
-          <w:lang w:eastAsia="en-US"/>
         </w:rPr>
       </w:sdtEndPr>
       <w:sdtContent>
@@ -1155,8 +1154,6 @@
             <w:fldChar w:fldCharType="end"/>
           </w:r>
         </w:p>
-        <w:bookmarkStart w:id="0" w:name="_GoBack" w:displacedByCustomXml="next"/>
-        <w:bookmarkEnd w:id="0" w:displacedByCustomXml="next"/>
       </w:sdtContent>
     </w:sdt>
     <w:p>
@@ -1265,7 +1262,7 @@
           <w:color w:val="auto"/>
         </w:rPr>
       </w:pPr>
-      <w:bookmarkStart w:id="1" w:name="_Toc10987035"/>
+      <w:bookmarkStart w:id="0" w:name="_Toc10987035"/>
       <w:r>
         <w:rPr>
           <w:rFonts w:ascii="Times New Roman" w:hAnsi="Times New Roman" w:cs="Times New Roman"/>
@@ -1276,7 +1273,7 @@
         <w:lastRenderedPageBreak/>
         <w:t>Introducción</w:t>
       </w:r>
-      <w:bookmarkEnd w:id="1"/>
+      <w:bookmarkEnd w:id="0"/>
     </w:p>
     <w:p>
       <w:pPr>
@@ -1335,7 +1332,19 @@
         <w:rPr>
           <w:rFonts w:ascii="Times New Roman" w:hAnsi="Times New Roman" w:cs="Times New Roman"/>
         </w:rPr>
-        <w:t xml:space="preserve"> y ver cual de los dos es más “eficiente”.</w:t>
+        <w:t xml:space="preserve"> y ver cu</w:t>
+      </w:r>
+      <w:r>
+        <w:rPr>
+          <w:rFonts w:ascii="Times New Roman" w:hAnsi="Times New Roman" w:cs="Times New Roman"/>
+        </w:rPr>
+        <w:t>á</w:t>
+      </w:r>
+      <w:r>
+        <w:rPr>
+          <w:rFonts w:ascii="Times New Roman" w:hAnsi="Times New Roman" w:cs="Times New Roman"/>
+        </w:rPr>
+        <w:t>l de los dos es más “eficiente”.</w:t>
       </w:r>
     </w:p>
     <w:p>
@@ -1480,7 +1489,7 @@
           <w:color w:val="auto"/>
         </w:rPr>
       </w:pPr>
-      <w:bookmarkStart w:id="2" w:name="_Toc10987036"/>
+      <w:bookmarkStart w:id="1" w:name="_Toc10987036"/>
       <w:r>
         <w:rPr>
           <w:rFonts w:ascii="Times New Roman" w:hAnsi="Times New Roman" w:cs="Times New Roman"/>
@@ -1491,7 +1500,7 @@
         <w:lastRenderedPageBreak/>
         <w:t>Marco Teórico</w:t>
       </w:r>
-      <w:bookmarkEnd w:id="2"/>
+      <w:bookmarkEnd w:id="1"/>
     </w:p>
     <w:p>
       <w:pPr>
@@ -1505,7 +1514,7 @@
           <w:color w:val="auto"/>
         </w:rPr>
       </w:pPr>
-      <w:bookmarkStart w:id="3" w:name="_Toc10987037"/>
+      <w:bookmarkStart w:id="2" w:name="_Toc10987037"/>
       <w:r>
         <w:rPr>
           <w:rFonts w:ascii="Times New Roman" w:hAnsi="Times New Roman" w:cs="Times New Roman"/>
@@ -1517,7 +1526,7 @@
         </w:rPr>
         <w:t>Historia e implementación</w:t>
       </w:r>
-      <w:bookmarkEnd w:id="3"/>
+      <w:bookmarkEnd w:id="2"/>
     </w:p>
     <w:p>
       <w:pPr>
@@ -3671,15 +3680,7 @@
                   <w:sz w:val="22"/>
                   <w:szCs w:val="20"/>
                 </w:rPr>
-                <m:t>2</m:t>
-              </m:r>
-              <m:r>
-                <w:rPr>
-                  <w:rFonts w:ascii="Cambria Math" w:eastAsiaTheme="minorEastAsia" w:hAnsi="Cambria Math" w:cs="Times New Roman"/>
-                  <w:sz w:val="22"/>
-                  <w:szCs w:val="20"/>
-                </w:rPr>
-                <m:t>n</m:t>
+                <m:t>2n</m:t>
               </m:r>
             </m:sup>
           </m:sSup>
@@ -3770,7 +3771,7 @@
           <w:color w:val="auto"/>
         </w:rPr>
       </w:pPr>
-      <w:bookmarkStart w:id="4" w:name="_Toc10987038"/>
+      <w:bookmarkStart w:id="3" w:name="_Toc10987038"/>
       <w:r>
         <w:rPr>
           <w:rFonts w:ascii="Times New Roman" w:hAnsi="Times New Roman" w:cs="Times New Roman"/>
@@ -3783,7 +3784,7 @@
         <w:lastRenderedPageBreak/>
         <w:t>Tiempos de corrida</w:t>
       </w:r>
-      <w:bookmarkEnd w:id="4"/>
+      <w:bookmarkEnd w:id="3"/>
     </w:p>
     <w:p>
       <w:pPr>
@@ -4018,7 +4019,7 @@
           <w:color w:val="auto"/>
         </w:rPr>
       </w:pPr>
-      <w:bookmarkStart w:id="5" w:name="_Toc10987039"/>
+      <w:bookmarkStart w:id="4" w:name="_Toc10987039"/>
       <w:r>
         <w:rPr>
           <w:rFonts w:ascii="Times New Roman" w:hAnsi="Times New Roman" w:cs="Times New Roman"/>
@@ -4030,7 +4031,7 @@
         </w:rPr>
         <w:t>Tiempos de corrida obtenidos</w:t>
       </w:r>
-      <w:bookmarkEnd w:id="5"/>
+      <w:bookmarkEnd w:id="4"/>
     </w:p>
     <w:p>
       <w:pPr>
@@ -4063,10 +4064,10 @@
           <w:noProof/>
         </w:rPr>
         <w:drawing>
-          <wp:inline distT="0" distB="0" distL="0" distR="0" wp14:anchorId="7FABA4A4" wp14:editId="0807958C">
-            <wp:extent cx="3549371" cy="2562225"/>
+          <wp:inline distT="0" distB="0" distL="0" distR="0" wp14:anchorId="126E1098" wp14:editId="726C9FD1">
+            <wp:extent cx="3743325" cy="2103248"/>
             <wp:effectExtent l="0" t="0" r="0" b="0"/>
-            <wp:docPr id="5" name="Imagen 5"/>
+            <wp:docPr id="7" name="Imagen 7"/>
             <wp:cNvGraphicFramePr>
               <a:graphicFrameLocks xmlns:a="http://schemas.openxmlformats.org/drawingml/2006/main" noChangeAspect="1"/>
             </wp:cNvGraphicFramePr>
@@ -4074,30 +4075,36 @@
               <a:graphicData uri="http://schemas.openxmlformats.org/drawingml/2006/picture">
                 <pic:pic xmlns:pic="http://schemas.openxmlformats.org/drawingml/2006/picture">
                   <pic:nvPicPr>
-                    <pic:cNvPr id="1" name=""/>
-                    <pic:cNvPicPr/>
+                    <pic:cNvPr id="0" name="Picture 1"/>
+                    <pic:cNvPicPr>
+                      <a:picLocks noChangeAspect="1" noChangeArrowheads="1"/>
+                    </pic:cNvPicPr>
                   </pic:nvPicPr>
-                  <pic:blipFill rotWithShape="1">
-                    <a:blip r:embed="rId8"/>
-                    <a:srcRect l="1200" t="2180" r="1001" b="1635"/>
-                    <a:stretch/>
+                  <pic:blipFill>
+                    <a:blip r:embed="rId8">
+                      <a:extLst>
+                        <a:ext uri="{28A0092B-C50C-407E-A947-70E740481C1C}">
+                          <a14:useLocalDpi xmlns:a14="http://schemas.microsoft.com/office/drawing/2010/main" val="0"/>
+                        </a:ext>
+                      </a:extLst>
+                    </a:blip>
+                    <a:srcRect/>
+                    <a:stretch>
+                      <a:fillRect/>
+                    </a:stretch>
                   </pic:blipFill>
                   <pic:spPr bwMode="auto">
                     <a:xfrm>
                       <a:off x="0" y="0"/>
-                      <a:ext cx="3551781" cy="2563965"/>
+                      <a:ext cx="3747846" cy="2105788"/>
                     </a:xfrm>
                     <a:prstGeom prst="rect">
                       <a:avLst/>
                     </a:prstGeom>
+                    <a:noFill/>
                     <a:ln>
                       <a:noFill/>
                     </a:ln>
-                    <a:extLst>
-                      <a:ext uri="{53640926-AAD7-44D8-BBD7-CCE9431645EC}">
-                        <a14:shadowObscured xmlns:a14="http://schemas.microsoft.com/office/drawing/2010/main"/>
-                      </a:ext>
-                    </a:extLst>
                   </pic:spPr>
                 </pic:pic>
               </a:graphicData>
@@ -4218,7 +4225,7 @@
           <w:color w:val="auto"/>
         </w:rPr>
       </w:pPr>
-      <w:bookmarkStart w:id="6" w:name="_Toc10987040"/>
+      <w:bookmarkStart w:id="5" w:name="_Toc10987040"/>
       <w:r>
         <w:rPr>
           <w:rFonts w:ascii="Times New Roman" w:hAnsi="Times New Roman" w:cs="Times New Roman"/>
@@ -4228,57 +4235,12 @@
           <w:iCs/>
           <w:color w:val="auto"/>
         </w:rPr>
-        <w:lastRenderedPageBreak/>
-        <w:t>Ejemplos de uso</w:t>
-      </w:r>
-      <w:bookmarkEnd w:id="6"/>
-    </w:p>
-    <w:p>
-      <w:pPr>
-        <w:rPr>
-          <w:rFonts w:ascii="Times New Roman" w:hAnsi="Times New Roman" w:cs="Times New Roman"/>
-          <w:sz w:val="22"/>
-          <w:szCs w:val="20"/>
-        </w:rPr>
-      </w:pPr>
-      <w:r>
-        <w:rPr>
-          <w:rFonts w:ascii="Times New Roman" w:hAnsi="Times New Roman" w:cs="Times New Roman"/>
-          <w:sz w:val="22"/>
-          <w:szCs w:val="20"/>
-        </w:rPr>
-        <w:t xml:space="preserve">Podemos tomar números relativamente grandes y aplicar el algoritmo de </w:t>
-      </w:r>
-      <w:proofErr w:type="spellStart"/>
-      <w:r>
-        <w:rPr>
-          <w:rFonts w:ascii="Times New Roman" w:hAnsi="Times New Roman" w:cs="Times New Roman"/>
-          <w:sz w:val="22"/>
-          <w:szCs w:val="20"/>
-        </w:rPr>
-        <w:t>Karatsuba</w:t>
-      </w:r>
-      <w:proofErr w:type="spellEnd"/>
-      <w:r>
-        <w:rPr>
-          <w:rFonts w:ascii="Times New Roman" w:hAnsi="Times New Roman" w:cs="Times New Roman"/>
-          <w:sz w:val="22"/>
-          <w:szCs w:val="20"/>
-        </w:rPr>
-        <w:t xml:space="preserve"> y el método aprendido en la “escuela”</w:t>
-      </w:r>
-      <w:r>
-        <w:rPr>
-          <w:rFonts w:ascii="Times New Roman" w:hAnsi="Times New Roman" w:cs="Times New Roman"/>
-          <w:sz w:val="22"/>
-          <w:szCs w:val="20"/>
-        </w:rPr>
-        <w:t>.</w:t>
-      </w:r>
-    </w:p>
-    <w:p>
-      <w:pPr>
-        <w:pStyle w:val="Ttulo3"/>
+        <w:br w:type="page"/>
+      </w:r>
+    </w:p>
+    <w:p>
+      <w:pPr>
+        <w:pStyle w:val="Ttulo2"/>
         <w:rPr>
           <w:rFonts w:ascii="Times New Roman" w:hAnsi="Times New Roman" w:cs="Times New Roman"/>
           <w:b/>
@@ -4288,7 +4250,6 @@
           <w:color w:val="auto"/>
         </w:rPr>
       </w:pPr>
-      <w:bookmarkStart w:id="7" w:name="_Toc10987041"/>
       <w:r>
         <w:rPr>
           <w:rFonts w:ascii="Times New Roman" w:hAnsi="Times New Roman" w:cs="Times New Roman"/>
@@ -4298,9 +4259,79 @@
           <w:iCs/>
           <w:color w:val="auto"/>
         </w:rPr>
+        <w:lastRenderedPageBreak/>
+        <w:t>Ejemplos de uso</w:t>
+      </w:r>
+      <w:bookmarkEnd w:id="5"/>
+    </w:p>
+    <w:p>
+      <w:pPr>
+        <w:rPr>
+          <w:rFonts w:ascii="Times New Roman" w:hAnsi="Times New Roman" w:cs="Times New Roman"/>
+          <w:sz w:val="22"/>
+          <w:szCs w:val="20"/>
+        </w:rPr>
+      </w:pPr>
+      <w:r>
+        <w:rPr>
+          <w:rFonts w:ascii="Times New Roman" w:hAnsi="Times New Roman" w:cs="Times New Roman"/>
+          <w:sz w:val="22"/>
+          <w:szCs w:val="20"/>
+        </w:rPr>
+        <w:t xml:space="preserve">Podemos tomar números relativamente grandes y aplicar el algoritmo de </w:t>
+      </w:r>
+      <w:proofErr w:type="spellStart"/>
+      <w:r>
+        <w:rPr>
+          <w:rFonts w:ascii="Times New Roman" w:hAnsi="Times New Roman" w:cs="Times New Roman"/>
+          <w:sz w:val="22"/>
+          <w:szCs w:val="20"/>
+        </w:rPr>
+        <w:t>Karatsuba</w:t>
+      </w:r>
+      <w:proofErr w:type="spellEnd"/>
+      <w:r>
+        <w:rPr>
+          <w:rFonts w:ascii="Times New Roman" w:hAnsi="Times New Roman" w:cs="Times New Roman"/>
+          <w:sz w:val="22"/>
+          <w:szCs w:val="20"/>
+        </w:rPr>
+        <w:t xml:space="preserve"> y el método aprendido en la “escuela”</w:t>
+      </w:r>
+      <w:r>
+        <w:rPr>
+          <w:rFonts w:ascii="Times New Roman" w:hAnsi="Times New Roman" w:cs="Times New Roman"/>
+          <w:sz w:val="22"/>
+          <w:szCs w:val="20"/>
+        </w:rPr>
+        <w:t>.</w:t>
+      </w:r>
+    </w:p>
+    <w:p>
+      <w:pPr>
+        <w:pStyle w:val="Ttulo3"/>
+        <w:rPr>
+          <w:rFonts w:ascii="Times New Roman" w:hAnsi="Times New Roman" w:cs="Times New Roman"/>
+          <w:b/>
+          <w:bCs/>
+          <w:i/>
+          <w:iCs/>
+          <w:color w:val="auto"/>
+        </w:rPr>
+      </w:pPr>
+      <w:bookmarkStart w:id="6" w:name="_Toc10987041"/>
+      <w:r>
+        <w:rPr>
+          <w:rFonts w:ascii="Times New Roman" w:hAnsi="Times New Roman" w:cs="Times New Roman"/>
+          <w:b/>
+          <w:bCs/>
+          <w:i/>
+          <w:iCs/>
+          <w:color w:val="auto"/>
+        </w:rPr>
         <w:t>Ejemplo 1.</w:t>
       </w:r>
-      <w:bookmarkEnd w:id="7"/>
+      <w:bookmarkEnd w:id="6"/>
     </w:p>
     <w:p>
       <w:pPr>
@@ -4632,23 +4663,7 @@
                 <w:sz w:val="22"/>
                 <w:szCs w:val="20"/>
               </w:rPr>
-              <m:t>23</m:t>
-            </m:r>
-            <m:r>
-              <w:rPr>
-                <w:rFonts w:ascii="Cambria Math" w:eastAsiaTheme="minorEastAsia" w:hAnsi="Cambria Math" w:cs="Times New Roman"/>
-                <w:sz w:val="22"/>
-                <w:szCs w:val="20"/>
-              </w:rPr>
-              <m:t>+</m:t>
-            </m:r>
-            <m:r>
-              <w:rPr>
-                <w:rFonts w:ascii="Cambria Math" w:eastAsiaTheme="minorEastAsia" w:hAnsi="Cambria Math" w:cs="Times New Roman"/>
-                <w:sz w:val="22"/>
-                <w:szCs w:val="20"/>
-              </w:rPr>
-              <m:t>45</m:t>
+              <m:t>23+45</m:t>
             </m:r>
           </m:e>
         </m:d>
@@ -4678,15 +4693,7 @@
                 <w:sz w:val="22"/>
                 <w:szCs w:val="20"/>
               </w:rPr>
-              <m:t>46*</m:t>
-            </m:r>
-            <m:r>
-              <w:rPr>
-                <w:rFonts w:ascii="Cambria Math" w:eastAsiaTheme="minorEastAsia" w:hAnsi="Cambria Math" w:cs="Times New Roman"/>
-                <w:sz w:val="22"/>
-                <w:szCs w:val="20"/>
-              </w:rPr>
-              <m:t>68</m:t>
+              <m:t>46*68</m:t>
             </m:r>
           </m:e>
         </m:d>
@@ -4696,15 +4703,7 @@
             <w:sz w:val="22"/>
             <w:szCs w:val="20"/>
           </w:rPr>
-          <m:t>-276-1530=</m:t>
-        </m:r>
-        <m:r>
-          <w:rPr>
-            <w:rFonts w:ascii="Cambria Math" w:eastAsiaTheme="minorEastAsia" w:hAnsi="Cambria Math" w:cs="Times New Roman"/>
-            <w:sz w:val="22"/>
-            <w:szCs w:val="20"/>
-          </w:rPr>
-          <m:t>1322</m:t>
+          <m:t>-276-1530=1322</m:t>
         </m:r>
       </m:oMath>
       <w:r>
@@ -4779,23 +4778,7 @@
             <w:sz w:val="22"/>
             <w:szCs w:val="20"/>
           </w:rPr>
-          <m:t xml:space="preserve">+ </m:t>
-        </m:r>
-        <m:r>
-          <w:rPr>
-            <w:rFonts w:ascii="Cambria Math" w:eastAsiaTheme="minorEastAsia" w:hAnsi="Cambria Math" w:cs="Times New Roman"/>
-            <w:sz w:val="22"/>
-            <w:szCs w:val="20"/>
-          </w:rPr>
-          <m:t>1322</m:t>
-        </m:r>
-        <m:r>
-          <w:rPr>
-            <w:rFonts w:ascii="Cambria Math" w:eastAsiaTheme="minorEastAsia" w:hAnsi="Cambria Math" w:cs="Times New Roman"/>
-            <w:sz w:val="22"/>
-            <w:szCs w:val="20"/>
-          </w:rPr>
-          <m:t>*</m:t>
+          <m:t>+ 1322*</m:t>
         </m:r>
         <m:sSup>
           <m:sSupPr>
@@ -4835,15 +4818,7 @@
             <w:sz w:val="22"/>
             <w:szCs w:val="20"/>
           </w:rPr>
-          <m:t>+</m:t>
-        </m:r>
-        <m:r>
-          <w:rPr>
-            <w:rFonts w:ascii="Cambria Math" w:eastAsiaTheme="minorEastAsia" w:hAnsi="Cambria Math" w:cs="Times New Roman"/>
-            <w:sz w:val="22"/>
-            <w:szCs w:val="20"/>
-          </w:rPr>
-          <m:t>1530=2893730</m:t>
+          <m:t>+1530=2893730</m:t>
         </m:r>
       </m:oMath>
     </w:p>
@@ -5026,6 +5001,9 @@
             <m:t xml:space="preserve">         1234 </m:t>
           </m:r>
           <m:r>
+            <m:rPr>
+              <m:sty m:val="p"/>
+            </m:rPr>
             <w:rPr>
               <w:rFonts w:ascii="Cambria Math" w:eastAsiaTheme="minorEastAsia" w:hAnsi="Cambria Math" w:cs="Times New Roman"/>
             </w:rPr>
@@ -5090,6 +5068,9 @@
           <m:t>*2345</m:t>
         </m:r>
         <m:r>
+          <m:rPr>
+            <m:sty m:val="p"/>
+          </m:rPr>
           <w:rPr>
             <w:rFonts w:ascii="Cambria Math" w:eastAsiaTheme="minorEastAsia" w:hAnsi="Cambria Math" w:cs="Times New Roman"/>
           </w:rPr>
@@ -5105,6 +5086,9 @@
             <m:t xml:space="preserve">               6170</m:t>
           </m:r>
           <m:r>
+            <m:rPr>
+              <m:sty m:val="p"/>
+            </m:rPr>
             <w:rPr>
               <w:rFonts w:ascii="Cambria Math" w:eastAsiaTheme="minorEastAsia" w:hAnsi="Cambria Math" w:cs="Times New Roman"/>
             </w:rPr>
@@ -5116,21 +5100,12 @@
             <w:rPr>
               <w:rFonts w:ascii="Cambria Math" w:eastAsiaTheme="minorEastAsia" w:hAnsi="Cambria Math" w:cs="Times New Roman"/>
             </w:rPr>
-            <m:t xml:space="preserve"> </m:t>
+            <m:t xml:space="preserve">             4936</m:t>
           </m:r>
           <m:r>
-            <w:rPr>
-              <w:rFonts w:ascii="Cambria Math" w:eastAsiaTheme="minorEastAsia" w:hAnsi="Cambria Math" w:cs="Times New Roman"/>
-            </w:rPr>
-            <m:t xml:space="preserve">           </m:t>
-          </m:r>
-          <m:r>
-            <w:rPr>
-              <w:rFonts w:ascii="Cambria Math" w:eastAsiaTheme="minorEastAsia" w:hAnsi="Cambria Math" w:cs="Times New Roman"/>
-            </w:rPr>
-            <m:t xml:space="preserve"> 4936</m:t>
-          </m:r>
-          <m:r>
+            <m:rPr>
+              <m:sty m:val="p"/>
+            </m:rPr>
             <w:rPr>
               <w:rFonts w:ascii="Cambria Math" w:eastAsiaTheme="minorEastAsia" w:hAnsi="Cambria Math" w:cs="Times New Roman"/>
             </w:rPr>
@@ -5145,6 +5120,9 @@
             <m:t xml:space="preserve">           3702</m:t>
           </m:r>
           <m:r>
+            <m:rPr>
+              <m:sty m:val="p"/>
+            </m:rPr>
             <w:rPr>
               <w:rFonts w:ascii="Cambria Math" w:eastAsiaTheme="minorEastAsia" w:hAnsi="Cambria Math" w:cs="Times New Roman"/>
             </w:rPr>
@@ -5196,7 +5174,7 @@
           <w:color w:val="auto"/>
         </w:rPr>
       </w:pPr>
-      <w:bookmarkStart w:id="8" w:name="_Toc10987042"/>
+      <w:bookmarkStart w:id="7" w:name="_Toc10987042"/>
       <w:r>
         <w:rPr>
           <w:rFonts w:ascii="Times New Roman" w:hAnsi="Times New Roman" w:cs="Times New Roman"/>
@@ -5208,7 +5186,7 @@
         </w:rPr>
         <w:t>Ejemplo 2</w:t>
       </w:r>
-      <w:bookmarkEnd w:id="8"/>
+      <w:bookmarkEnd w:id="7"/>
     </w:p>
     <w:p>
       <w:pPr>
@@ -5233,15 +5211,7 @@
             <w:sz w:val="22"/>
             <w:szCs w:val="20"/>
           </w:rPr>
-          <m:t>4567*123</m:t>
-        </m:r>
-        <m:r>
-          <w:rPr>
-            <w:rFonts w:ascii="Cambria Math" w:hAnsi="Cambria Math" w:cs="Times New Roman"/>
-            <w:sz w:val="22"/>
-            <w:szCs w:val="20"/>
-          </w:rPr>
-          <m:t>6</m:t>
+          <m:t>4567*1236</m:t>
         </m:r>
       </m:oMath>
       <w:r>
@@ -5327,39 +5297,7 @@
             <w:szCs w:val="20"/>
           </w:rPr>
           <w:lastRenderedPageBreak/>
-          <m:t>4</m:t>
-        </m:r>
-        <m:r>
-          <w:rPr>
-            <w:rFonts w:ascii="Cambria Math" w:hAnsi="Cambria Math" w:cs="Times New Roman"/>
-            <w:sz w:val="22"/>
-            <w:szCs w:val="20"/>
-          </w:rPr>
-          <m:t>567</m:t>
-        </m:r>
-        <m:r>
-          <w:rPr>
-            <w:rFonts w:ascii="Cambria Math" w:hAnsi="Cambria Math" w:cs="Times New Roman"/>
-            <w:sz w:val="22"/>
-            <w:szCs w:val="20"/>
-          </w:rPr>
-          <m:t>=</m:t>
-        </m:r>
-        <m:r>
-          <w:rPr>
-            <w:rFonts w:ascii="Cambria Math" w:hAnsi="Cambria Math" w:cs="Times New Roman"/>
-            <w:sz w:val="22"/>
-            <w:szCs w:val="20"/>
-          </w:rPr>
-          <m:t>45</m:t>
-        </m:r>
-        <m:r>
-          <w:rPr>
-            <w:rFonts w:ascii="Cambria Math" w:hAnsi="Cambria Math" w:cs="Times New Roman"/>
-            <w:sz w:val="22"/>
-            <w:szCs w:val="20"/>
-          </w:rPr>
-          <m:t>*</m:t>
+          <m:t>4567=45*</m:t>
         </m:r>
         <m:sSup>
           <m:sSupPr>
@@ -5399,15 +5337,7 @@
             <w:sz w:val="22"/>
             <w:szCs w:val="20"/>
           </w:rPr>
-          <m:t>+</m:t>
-        </m:r>
-        <m:r>
-          <w:rPr>
-            <w:rFonts w:ascii="Cambria Math" w:hAnsi="Cambria Math" w:cs="Times New Roman"/>
-            <w:sz w:val="22"/>
-            <w:szCs w:val="20"/>
-          </w:rPr>
-          <m:t>67</m:t>
+          <m:t>+67</m:t>
         </m:r>
       </m:oMath>
       <w:r>
@@ -5434,31 +5364,7 @@
             <w:sz w:val="22"/>
             <w:szCs w:val="20"/>
           </w:rPr>
-          <m:t>1236</m:t>
-        </m:r>
-        <m:r>
-          <w:rPr>
-            <w:rFonts w:ascii="Cambria Math" w:hAnsi="Cambria Math" w:cs="Times New Roman"/>
-            <w:sz w:val="22"/>
-            <w:szCs w:val="20"/>
-          </w:rPr>
-          <m:t>=</m:t>
-        </m:r>
-        <m:r>
-          <w:rPr>
-            <w:rFonts w:ascii="Cambria Math" w:hAnsi="Cambria Math" w:cs="Times New Roman"/>
-            <w:sz w:val="22"/>
-            <w:szCs w:val="20"/>
-          </w:rPr>
-          <m:t>12</m:t>
-        </m:r>
-        <m:r>
-          <w:rPr>
-            <w:rFonts w:ascii="Cambria Math" w:hAnsi="Cambria Math" w:cs="Times New Roman"/>
-            <w:sz w:val="22"/>
-            <w:szCs w:val="20"/>
-          </w:rPr>
-          <m:t>*</m:t>
+          <m:t>1236=12*</m:t>
         </m:r>
         <m:sSup>
           <m:sSupPr>
@@ -5498,15 +5404,7 @@
             <w:sz w:val="22"/>
             <w:szCs w:val="20"/>
           </w:rPr>
-          <m:t>+</m:t>
-        </m:r>
-        <m:r>
-          <w:rPr>
-            <w:rFonts w:ascii="Cambria Math" w:hAnsi="Cambria Math" w:cs="Times New Roman"/>
-            <w:sz w:val="22"/>
-            <w:szCs w:val="20"/>
-          </w:rPr>
-          <m:t>36</m:t>
+          <m:t>+36</m:t>
         </m:r>
       </m:oMath>
       <w:r>
@@ -5533,47 +5431,7 @@
             <w:sz w:val="22"/>
             <w:szCs w:val="20"/>
           </w:rPr>
-          <m:t>4</m:t>
-        </m:r>
-        <m:r>
-          <w:rPr>
-            <w:rFonts w:ascii="Cambria Math" w:eastAsiaTheme="minorEastAsia" w:hAnsi="Cambria Math" w:cs="Times New Roman"/>
-            <w:sz w:val="22"/>
-            <w:szCs w:val="20"/>
-          </w:rPr>
-          <m:t>5</m:t>
-        </m:r>
-        <m:r>
-          <w:rPr>
-            <w:rFonts w:ascii="Cambria Math" w:eastAsiaTheme="minorEastAsia" w:hAnsi="Cambria Math" w:cs="Times New Roman"/>
-            <w:sz w:val="22"/>
-            <w:szCs w:val="20"/>
-          </w:rPr>
-          <m:t>*</m:t>
-        </m:r>
-        <m:r>
-          <w:rPr>
-            <w:rFonts w:ascii="Cambria Math" w:eastAsiaTheme="minorEastAsia" w:hAnsi="Cambria Math" w:cs="Times New Roman"/>
-            <w:sz w:val="22"/>
-            <w:szCs w:val="20"/>
-          </w:rPr>
-          <m:t>12</m:t>
-        </m:r>
-        <m:r>
-          <w:rPr>
-            <w:rFonts w:ascii="Cambria Math" w:eastAsiaTheme="minorEastAsia" w:hAnsi="Cambria Math" w:cs="Times New Roman"/>
-            <w:sz w:val="22"/>
-            <w:szCs w:val="20"/>
-          </w:rPr>
-          <m:t xml:space="preserve">= </m:t>
-        </m:r>
-        <m:r>
-          <w:rPr>
-            <w:rFonts w:ascii="Cambria Math" w:eastAsiaTheme="minorEastAsia" w:hAnsi="Cambria Math" w:cs="Times New Roman"/>
-            <w:sz w:val="22"/>
-            <w:szCs w:val="20"/>
-          </w:rPr>
-          <m:t>540</m:t>
+          <m:t>45*12= 540</m:t>
         </m:r>
       </m:oMath>
       <w:r>
@@ -5600,39 +5458,7 @@
             <w:sz w:val="22"/>
             <w:szCs w:val="20"/>
           </w:rPr>
-          <m:t>67</m:t>
-        </m:r>
-        <m:r>
-          <w:rPr>
-            <w:rFonts w:ascii="Cambria Math" w:eastAsiaTheme="minorEastAsia" w:hAnsi="Cambria Math" w:cs="Times New Roman"/>
-            <w:sz w:val="22"/>
-            <w:szCs w:val="20"/>
-          </w:rPr>
-          <m:t>*</m:t>
-        </m:r>
-        <m:r>
-          <w:rPr>
-            <w:rFonts w:ascii="Cambria Math" w:eastAsiaTheme="minorEastAsia" w:hAnsi="Cambria Math" w:cs="Times New Roman"/>
-            <w:sz w:val="22"/>
-            <w:szCs w:val="20"/>
-          </w:rPr>
-          <m:t>36</m:t>
-        </m:r>
-        <m:r>
-          <w:rPr>
-            <w:rFonts w:ascii="Cambria Math" w:eastAsiaTheme="minorEastAsia" w:hAnsi="Cambria Math" w:cs="Times New Roman"/>
-            <w:sz w:val="22"/>
-            <w:szCs w:val="20"/>
-          </w:rPr>
-          <m:t>=</m:t>
-        </m:r>
-        <m:r>
-          <w:rPr>
-            <w:rFonts w:ascii="Cambria Math" w:eastAsiaTheme="minorEastAsia" w:hAnsi="Cambria Math" w:cs="Times New Roman"/>
-            <w:sz w:val="22"/>
-            <w:szCs w:val="20"/>
-          </w:rPr>
-          <m:t>2412</m:t>
+          <m:t>67*36=2412</m:t>
         </m:r>
       </m:oMath>
       <w:r>
@@ -5671,23 +5497,7 @@
                 <w:sz w:val="22"/>
                 <w:szCs w:val="20"/>
               </w:rPr>
-              <m:t>45</m:t>
-            </m:r>
-            <m:r>
-              <w:rPr>
-                <w:rFonts w:ascii="Cambria Math" w:eastAsiaTheme="minorEastAsia" w:hAnsi="Cambria Math" w:cs="Times New Roman"/>
-                <w:sz w:val="22"/>
-                <w:szCs w:val="20"/>
-              </w:rPr>
-              <m:t>+</m:t>
-            </m:r>
-            <m:r>
-              <w:rPr>
-                <w:rFonts w:ascii="Cambria Math" w:eastAsiaTheme="minorEastAsia" w:hAnsi="Cambria Math" w:cs="Times New Roman"/>
-                <w:sz w:val="22"/>
-                <w:szCs w:val="20"/>
-              </w:rPr>
-              <m:t>67</m:t>
+              <m:t>45+67</m:t>
             </m:r>
           </m:e>
         </m:d>
@@ -5717,23 +5527,7 @@
                 <w:sz w:val="22"/>
                 <w:szCs w:val="20"/>
               </w:rPr>
-              <m:t>12</m:t>
-            </m:r>
-            <m:r>
-              <w:rPr>
-                <w:rFonts w:ascii="Cambria Math" w:eastAsiaTheme="minorEastAsia" w:hAnsi="Cambria Math" w:cs="Times New Roman"/>
-                <w:sz w:val="22"/>
-                <w:szCs w:val="20"/>
-              </w:rPr>
-              <m:t>+</m:t>
-            </m:r>
-            <m:r>
-              <w:rPr>
-                <w:rFonts w:ascii="Cambria Math" w:eastAsiaTheme="minorEastAsia" w:hAnsi="Cambria Math" w:cs="Times New Roman"/>
-                <w:sz w:val="22"/>
-                <w:szCs w:val="20"/>
-              </w:rPr>
-              <m:t>36</m:t>
+              <m:t>12+36</m:t>
             </m:r>
           </m:e>
         </m:d>
@@ -5743,39 +5537,7 @@
             <w:sz w:val="22"/>
             <w:szCs w:val="20"/>
           </w:rPr>
-          <m:t>-</m:t>
-        </m:r>
-        <m:r>
-          <w:rPr>
-            <w:rFonts w:ascii="Cambria Math" w:eastAsiaTheme="minorEastAsia" w:hAnsi="Cambria Math" w:cs="Times New Roman"/>
-            <w:sz w:val="22"/>
-            <w:szCs w:val="20"/>
-          </w:rPr>
-          <m:t>3015</m:t>
-        </m:r>
-        <m:r>
-          <w:rPr>
-            <w:rFonts w:ascii="Cambria Math" w:eastAsiaTheme="minorEastAsia" w:hAnsi="Cambria Math" w:cs="Times New Roman"/>
-            <w:sz w:val="22"/>
-            <w:szCs w:val="20"/>
-          </w:rPr>
-          <m:t>-</m:t>
-        </m:r>
-        <m:r>
-          <w:rPr>
-            <w:rFonts w:ascii="Cambria Math" w:eastAsiaTheme="minorEastAsia" w:hAnsi="Cambria Math" w:cs="Times New Roman"/>
-            <w:sz w:val="22"/>
-            <w:szCs w:val="20"/>
-          </w:rPr>
-          <m:t>432</m:t>
-        </m:r>
-        <m:r>
-          <w:rPr>
-            <w:rFonts w:ascii="Cambria Math" w:eastAsiaTheme="minorEastAsia" w:hAnsi="Cambria Math" w:cs="Times New Roman"/>
-            <w:sz w:val="22"/>
-            <w:szCs w:val="20"/>
-          </w:rPr>
-          <m:t>=</m:t>
+          <m:t>-3015-432=</m:t>
         </m:r>
         <m:d>
           <m:dPr>
@@ -5795,23 +5557,7 @@
                 <w:sz w:val="22"/>
                 <w:szCs w:val="20"/>
               </w:rPr>
-              <m:t>112</m:t>
-            </m:r>
-            <m:r>
-              <w:rPr>
-                <w:rFonts w:ascii="Cambria Math" w:eastAsiaTheme="minorEastAsia" w:hAnsi="Cambria Math" w:cs="Times New Roman"/>
-                <w:sz w:val="22"/>
-                <w:szCs w:val="20"/>
-              </w:rPr>
-              <m:t>*</m:t>
-            </m:r>
-            <m:r>
-              <w:rPr>
-                <w:rFonts w:ascii="Cambria Math" w:eastAsiaTheme="minorEastAsia" w:hAnsi="Cambria Math" w:cs="Times New Roman"/>
-                <w:sz w:val="22"/>
-                <w:szCs w:val="20"/>
-              </w:rPr>
-              <m:t>48</m:t>
+              <m:t>112*48</m:t>
             </m:r>
           </m:e>
         </m:d>
@@ -5821,47 +5567,7 @@
             <w:sz w:val="22"/>
             <w:szCs w:val="20"/>
           </w:rPr>
-          <m:t>-</m:t>
-        </m:r>
-        <m:r>
-          <w:rPr>
-            <w:rFonts w:ascii="Cambria Math" w:eastAsiaTheme="minorEastAsia" w:hAnsi="Cambria Math" w:cs="Times New Roman"/>
-            <w:sz w:val="22"/>
-            <w:szCs w:val="20"/>
-          </w:rPr>
-          <m:t>540</m:t>
-        </m:r>
-        <m:r>
-          <w:rPr>
-            <w:rFonts w:ascii="Cambria Math" w:eastAsiaTheme="minorEastAsia" w:hAnsi="Cambria Math" w:cs="Times New Roman"/>
-            <w:sz w:val="22"/>
-            <w:szCs w:val="20"/>
-          </w:rPr>
-          <m:t>-</m:t>
-        </m:r>
-        <m:r>
-          <w:rPr>
-            <w:rFonts w:ascii="Cambria Math" w:eastAsiaTheme="minorEastAsia" w:hAnsi="Cambria Math" w:cs="Times New Roman"/>
-            <w:sz w:val="22"/>
-            <w:szCs w:val="20"/>
-          </w:rPr>
-          <m:t>2412</m:t>
-        </m:r>
-        <m:r>
-          <w:rPr>
-            <w:rFonts w:ascii="Cambria Math" w:eastAsiaTheme="minorEastAsia" w:hAnsi="Cambria Math" w:cs="Times New Roman"/>
-            <w:sz w:val="22"/>
-            <w:szCs w:val="20"/>
-          </w:rPr>
-          <m:t>=</m:t>
-        </m:r>
-        <m:r>
-          <w:rPr>
-            <w:rFonts w:ascii="Cambria Math" w:eastAsiaTheme="minorEastAsia" w:hAnsi="Cambria Math" w:cs="Times New Roman"/>
-            <w:sz w:val="22"/>
-            <w:szCs w:val="20"/>
-          </w:rPr>
-          <m:t>2424</m:t>
+          <m:t>-540-2412=2424</m:t>
         </m:r>
       </m:oMath>
       <w:r>
@@ -5896,15 +5602,7 @@
             <w:sz w:val="22"/>
             <w:szCs w:val="20"/>
           </w:rPr>
-          <m:t>540</m:t>
-        </m:r>
-        <m:r>
-          <w:rPr>
-            <w:rFonts w:ascii="Cambria Math" w:eastAsiaTheme="minorEastAsia" w:hAnsi="Cambria Math" w:cs="Times New Roman"/>
-            <w:sz w:val="22"/>
-            <w:szCs w:val="20"/>
-          </w:rPr>
-          <m:t>*</m:t>
+          <m:t>540*</m:t>
         </m:r>
         <m:sSup>
           <m:sSupPr>
@@ -5944,23 +5642,7 @@
             <w:sz w:val="22"/>
             <w:szCs w:val="20"/>
           </w:rPr>
-          <m:t xml:space="preserve">+ </m:t>
-        </m:r>
-        <m:r>
-          <w:rPr>
-            <w:rFonts w:ascii="Cambria Math" w:eastAsiaTheme="minorEastAsia" w:hAnsi="Cambria Math" w:cs="Times New Roman"/>
-            <w:sz w:val="22"/>
-            <w:szCs w:val="20"/>
-          </w:rPr>
-          <m:t>2424</m:t>
-        </m:r>
-        <m:r>
-          <w:rPr>
-            <w:rFonts w:ascii="Cambria Math" w:eastAsiaTheme="minorEastAsia" w:hAnsi="Cambria Math" w:cs="Times New Roman"/>
-            <w:sz w:val="22"/>
-            <w:szCs w:val="20"/>
-          </w:rPr>
-          <m:t>*</m:t>
+          <m:t>+ 2424*</m:t>
         </m:r>
         <m:sSup>
           <m:sSupPr>
@@ -6000,31 +5682,7 @@
             <w:sz w:val="22"/>
             <w:szCs w:val="20"/>
           </w:rPr>
-          <m:t>+</m:t>
-        </m:r>
-        <m:r>
-          <w:rPr>
-            <w:rFonts w:ascii="Cambria Math" w:eastAsiaTheme="minorEastAsia" w:hAnsi="Cambria Math" w:cs="Times New Roman"/>
-            <w:sz w:val="22"/>
-            <w:szCs w:val="20"/>
-          </w:rPr>
-          <m:t>2412</m:t>
-        </m:r>
-        <m:r>
-          <w:rPr>
-            <w:rFonts w:ascii="Cambria Math" w:eastAsiaTheme="minorEastAsia" w:hAnsi="Cambria Math" w:cs="Times New Roman"/>
-            <w:sz w:val="22"/>
-            <w:szCs w:val="20"/>
-          </w:rPr>
-          <m:t>=</m:t>
-        </m:r>
-        <m:r>
-          <w:rPr>
-            <w:rFonts w:ascii="Cambria Math" w:eastAsiaTheme="minorEastAsia" w:hAnsi="Cambria Math" w:cs="Times New Roman"/>
-            <w:sz w:val="22"/>
-            <w:szCs w:val="20"/>
-          </w:rPr>
-          <m:t>5644812</m:t>
+          <m:t>+2412=5644812</m:t>
         </m:r>
       </m:oMath>
     </w:p>
@@ -6204,21 +5862,12 @@
             <w:rPr>
               <w:rFonts w:ascii="Cambria Math" w:eastAsiaTheme="minorEastAsia" w:hAnsi="Cambria Math" w:cs="Times New Roman"/>
             </w:rPr>
-            <m:t xml:space="preserve">         </m:t>
+            <m:t xml:space="preserve">         4567 </m:t>
           </m:r>
           <m:r>
-            <w:rPr>
-              <w:rFonts w:ascii="Cambria Math" w:eastAsiaTheme="minorEastAsia" w:hAnsi="Cambria Math" w:cs="Times New Roman"/>
-            </w:rPr>
-            <m:t>4567</m:t>
-          </m:r>
-          <m:r>
-            <w:rPr>
-              <w:rFonts w:ascii="Cambria Math" w:eastAsiaTheme="minorEastAsia" w:hAnsi="Cambria Math" w:cs="Times New Roman"/>
-            </w:rPr>
-            <m:t xml:space="preserve"> </m:t>
-          </m:r>
-          <m:r>
+            <m:rPr>
+              <m:sty m:val="p"/>
+            </m:rPr>
             <w:rPr>
               <w:rFonts w:ascii="Cambria Math" w:eastAsiaTheme="minorEastAsia" w:hAnsi="Cambria Math" w:cs="Times New Roman"/>
             </w:rPr>
@@ -6280,15 +5929,12 @@
           <w:rPr>
             <w:rFonts w:ascii="Cambria Math" w:eastAsiaTheme="minorEastAsia" w:hAnsi="Cambria Math" w:cs="Times New Roman"/>
           </w:rPr>
-          <m:t>*</m:t>
+          <m:t>*1236</m:t>
         </m:r>
         <m:r>
-          <w:rPr>
-            <w:rFonts w:ascii="Cambria Math" w:eastAsiaTheme="minorEastAsia" w:hAnsi="Cambria Math" w:cs="Times New Roman"/>
-          </w:rPr>
-          <m:t>1236</m:t>
-        </m:r>
-        <m:r>
+          <m:rPr>
+            <m:sty m:val="p"/>
+          </m:rPr>
           <w:rPr>
             <w:rFonts w:ascii="Cambria Math" w:eastAsiaTheme="minorEastAsia" w:hAnsi="Cambria Math" w:cs="Times New Roman"/>
           </w:rPr>
@@ -6301,15 +5947,12 @@
             <w:rPr>
               <w:rFonts w:ascii="Cambria Math" w:eastAsiaTheme="minorEastAsia" w:hAnsi="Cambria Math" w:cs="Times New Roman"/>
             </w:rPr>
-            <m:t xml:space="preserve">               </m:t>
+            <m:t xml:space="preserve">               27402</m:t>
           </m:r>
           <m:r>
-            <w:rPr>
-              <w:rFonts w:ascii="Cambria Math" w:eastAsiaTheme="minorEastAsia" w:hAnsi="Cambria Math" w:cs="Times New Roman"/>
-            </w:rPr>
-            <m:t>27402</m:t>
-          </m:r>
-          <m:r>
+            <m:rPr>
+              <m:sty m:val="p"/>
+            </m:rPr>
             <w:rPr>
               <w:rFonts w:ascii="Cambria Math" w:eastAsiaTheme="minorEastAsia" w:hAnsi="Cambria Math" w:cs="Times New Roman"/>
             </w:rPr>
@@ -6321,15 +5964,12 @@
             <w:rPr>
               <w:rFonts w:ascii="Cambria Math" w:eastAsiaTheme="minorEastAsia" w:hAnsi="Cambria Math" w:cs="Times New Roman"/>
             </w:rPr>
-            <m:t xml:space="preserve">             </m:t>
+            <m:t xml:space="preserve">             13701</m:t>
           </m:r>
           <m:r>
-            <w:rPr>
-              <w:rFonts w:ascii="Cambria Math" w:eastAsiaTheme="minorEastAsia" w:hAnsi="Cambria Math" w:cs="Times New Roman"/>
-            </w:rPr>
-            <m:t>13701</m:t>
-          </m:r>
-          <m:r>
+            <m:rPr>
+              <m:sty m:val="p"/>
+            </m:rPr>
             <w:rPr>
               <w:rFonts w:ascii="Cambria Math" w:eastAsiaTheme="minorEastAsia" w:hAnsi="Cambria Math" w:cs="Times New Roman"/>
             </w:rPr>
@@ -6341,27 +5981,12 @@
             <w:rPr>
               <w:rFonts w:ascii="Cambria Math" w:eastAsiaTheme="minorEastAsia" w:hAnsi="Cambria Math" w:cs="Times New Roman"/>
             </w:rPr>
-            <m:t xml:space="preserve">         </m:t>
+            <m:t xml:space="preserve">            9134</m:t>
           </m:r>
           <m:r>
-            <w:rPr>
-              <w:rFonts w:ascii="Cambria Math" w:eastAsiaTheme="minorEastAsia" w:hAnsi="Cambria Math" w:cs="Times New Roman"/>
-            </w:rPr>
-            <m:t xml:space="preserve"> </m:t>
-          </m:r>
-          <m:r>
-            <w:rPr>
-              <w:rFonts w:ascii="Cambria Math" w:eastAsiaTheme="minorEastAsia" w:hAnsi="Cambria Math" w:cs="Times New Roman"/>
-            </w:rPr>
-            <m:t xml:space="preserve">  </m:t>
-          </m:r>
-          <m:r>
-            <w:rPr>
-              <w:rFonts w:ascii="Cambria Math" w:eastAsiaTheme="minorEastAsia" w:hAnsi="Cambria Math" w:cs="Times New Roman"/>
-            </w:rPr>
-            <m:t>9134</m:t>
-          </m:r>
-          <m:r>
+            <m:rPr>
+              <m:sty m:val="p"/>
+            </m:rPr>
             <w:rPr>
               <w:rFonts w:ascii="Cambria Math" w:eastAsiaTheme="minorEastAsia" w:hAnsi="Cambria Math" w:cs="Times New Roman"/>
             </w:rPr>
@@ -6373,13 +5998,7 @@
             <w:rPr>
               <w:rFonts w:ascii="Cambria Math" w:eastAsiaTheme="minorEastAsia" w:hAnsi="Cambria Math" w:cs="Times New Roman"/>
             </w:rPr>
-            <m:t xml:space="preserve">+      </m:t>
-          </m:r>
-          <m:r>
-            <w:rPr>
-              <w:rFonts w:ascii="Cambria Math" w:eastAsiaTheme="minorEastAsia" w:hAnsi="Cambria Math" w:cs="Times New Roman"/>
-            </w:rPr>
-            <m:t>4567</m:t>
+            <m:t>+      4567</m:t>
           </m:r>
         </m:oMath>
       </m:oMathPara>
@@ -6397,13 +6016,7 @@
             <w:rPr>
               <w:rFonts w:ascii="Cambria Math" w:eastAsiaTheme="minorEastAsia" w:hAnsi="Cambria Math" w:cs="Times New Roman"/>
             </w:rPr>
-            <m:t xml:space="preserve">          </m:t>
-          </m:r>
-          <m:r>
-            <w:rPr>
-              <w:rFonts w:ascii="Cambria Math" w:eastAsiaTheme="minorEastAsia" w:hAnsi="Cambria Math" w:cs="Times New Roman"/>
-            </w:rPr>
-            <m:t>5644812</m:t>
+            <m:t xml:space="preserve">          5644812</m:t>
           </m:r>
         </m:oMath>
       </m:oMathPara>
@@ -6436,7 +6049,7 @@
           <w:color w:val="auto"/>
         </w:rPr>
       </w:pPr>
-      <w:bookmarkStart w:id="9" w:name="_Toc10987043"/>
+      <w:bookmarkStart w:id="8" w:name="_Toc10987043"/>
       <w:r>
         <w:rPr>
           <w:rFonts w:ascii="Times New Roman" w:hAnsi="Times New Roman" w:cs="Times New Roman"/>
@@ -6447,24 +6060,128 @@
         <w:lastRenderedPageBreak/>
         <w:t>Conclusiones</w:t>
       </w:r>
+      <w:bookmarkEnd w:id="8"/>
+    </w:p>
+    <w:p>
+      <w:pPr>
+        <w:rPr>
+          <w:rFonts w:ascii="Times New Roman" w:hAnsi="Times New Roman" w:cs="Times New Roman"/>
+          <w:sz w:val="22"/>
+        </w:rPr>
+      </w:pPr>
+      <w:proofErr w:type="spellStart"/>
+      <w:r>
+        <w:rPr>
+          <w:rFonts w:ascii="Times New Roman" w:hAnsi="Times New Roman" w:cs="Times New Roman"/>
+          <w:sz w:val="22"/>
+        </w:rPr>
+        <w:t>Karatsuba</w:t>
+      </w:r>
+      <w:proofErr w:type="spellEnd"/>
+      <w:r>
+        <w:rPr>
+          <w:rFonts w:ascii="Times New Roman" w:hAnsi="Times New Roman" w:cs="Times New Roman"/>
+          <w:sz w:val="22"/>
+        </w:rPr>
+        <w:t>, a pesar de que pueda parecer un algoritmo algo confuso, debido a la partición que se hace de los números y a que no es la forma en la que se enseña a multiplicar en general, realmente es más ventajoso de aplicar, por supuesto a la hora de realizar multiplicaciones de números grandes, y si se aplica su forma recursiva, hace que se optimice la multiplicación.</w:t>
+      </w:r>
+    </w:p>
+    <w:p>
+      <w:pPr>
+        <w:rPr>
+          <w:rFonts w:ascii="Times New Roman" w:hAnsi="Times New Roman" w:cs="Times New Roman"/>
+          <w:sz w:val="22"/>
+        </w:rPr>
+      </w:pPr>
+      <w:r>
+        <w:rPr>
+          <w:rFonts w:ascii="Times New Roman" w:hAnsi="Times New Roman" w:cs="Times New Roman"/>
+          <w:sz w:val="22"/>
+        </w:rPr>
+        <w:t>A</w:t>
+      </w:r>
+      <w:r>
+        <w:rPr>
+          <w:rFonts w:ascii="Times New Roman" w:hAnsi="Times New Roman" w:cs="Times New Roman"/>
+          <w:sz w:val="22"/>
+        </w:rPr>
+        <w:t>l momento de comparar los dos algoritmos en cuestión se llegó a que a</w:t>
+      </w:r>
+      <w:r>
+        <w:rPr>
+          <w:rFonts w:ascii="Times New Roman" w:hAnsi="Times New Roman" w:cs="Times New Roman"/>
+          <w:sz w:val="22"/>
+        </w:rPr>
+        <w:t xml:space="preserve"> pesar de que el algoritmo natural implementado tiene un tiempo de corrida prácticamente constante, el algoritmo de </w:t>
+      </w:r>
+      <w:proofErr w:type="spellStart"/>
+      <w:r>
+        <w:rPr>
+          <w:rFonts w:ascii="Times New Roman" w:hAnsi="Times New Roman" w:cs="Times New Roman"/>
+          <w:sz w:val="22"/>
+        </w:rPr>
+        <w:t>Karatsuba</w:t>
+      </w:r>
+      <w:proofErr w:type="spellEnd"/>
+      <w:r>
+        <w:rPr>
+          <w:rFonts w:ascii="Times New Roman" w:hAnsi="Times New Roman" w:cs="Times New Roman"/>
+          <w:sz w:val="22"/>
+        </w:rPr>
+        <w:t xml:space="preserve"> se mantiene en ventaja respecto a este. Con lo que se demuestra que aplicar un algoritmo divide y conquista</w:t>
+      </w:r>
+      <w:r>
+        <w:rPr>
+          <w:rFonts w:ascii="Times New Roman" w:hAnsi="Times New Roman" w:cs="Times New Roman"/>
+          <w:sz w:val="22"/>
+        </w:rPr>
+        <w:t xml:space="preserve"> para realizar multiplicaciones, en especial de números grandes, se convierte en una ventaja en el tiempo de corrida, por sobre el algoritmo aplicado semejando la manera natural en la que se multiplica. </w:t>
+      </w:r>
+    </w:p>
+    <w:p>
+      <w:pPr>
+        <w:rPr>
+          <w:rFonts w:ascii="Times New Roman" w:hAnsi="Times New Roman" w:cs="Times New Roman"/>
+          <w:sz w:val="22"/>
+        </w:rPr>
+      </w:pPr>
+      <w:r>
+        <w:rPr>
+          <w:rFonts w:ascii="Times New Roman" w:hAnsi="Times New Roman" w:cs="Times New Roman"/>
+          <w:sz w:val="22"/>
+        </w:rPr>
+        <w:t xml:space="preserve">Aún así el tiempo de corrida de ambos algoritmos implementados, no fue exactamente igual al que se </w:t>
+      </w:r>
+      <w:r>
+        <w:rPr>
+          <w:rFonts w:ascii="Times New Roman" w:hAnsi="Times New Roman" w:cs="Times New Roman"/>
+          <w:sz w:val="22"/>
+        </w:rPr>
+        <w:t xml:space="preserve">investigó, esto permite observar que existen factores en el desarrollo de los algoritmos que provocaron que existiera esta incongruencia, sin embargo también se podría afirmar que en este caso si se implementa un algoritmo natural como este, que al parecer, según tiempos de corridas, es bastante más constante de lo que según lo investigado debería de ser; aún así se cumpliría que </w:t>
+      </w:r>
+      <w:proofErr w:type="spellStart"/>
+      <w:r>
+        <w:rPr>
+          <w:rFonts w:ascii="Times New Roman" w:hAnsi="Times New Roman" w:cs="Times New Roman"/>
+          <w:sz w:val="22"/>
+        </w:rPr>
+        <w:t>Karatsuba</w:t>
+      </w:r>
+      <w:proofErr w:type="spellEnd"/>
+      <w:r>
+        <w:rPr>
+          <w:rFonts w:ascii="Times New Roman" w:hAnsi="Times New Roman" w:cs="Times New Roman"/>
+          <w:sz w:val="22"/>
+        </w:rPr>
+        <w:t xml:space="preserve"> es más eficiente en velocidad.</w:t>
+      </w:r>
+    </w:p>
+    <w:p>
+      <w:pPr>
+        <w:ind w:firstLine="0"/>
+      </w:pPr>
+      <w:bookmarkStart w:id="9" w:name="_GoBack"/>
       <w:bookmarkEnd w:id="9"/>
-    </w:p>
-    <w:p/>
-    <w:p/>
-    <w:p/>
-    <w:p/>
-    <w:p/>
-    <w:p/>
-    <w:p/>
-    <w:p/>
-    <w:p/>
-    <w:p/>
-    <w:p/>
-    <w:p/>
-    <w:p>
-      <w:pPr>
-        <w:ind w:firstLine="0"/>
-      </w:pPr>
     </w:p>
     <w:p>
       <w:pPr>
@@ -6582,21 +6299,7 @@
                   <w:rFonts w:ascii="Times New Roman" w:hAnsi="Times New Roman" w:cs="Times New Roman"/>
                   <w:noProof/>
                 </w:rPr>
-                <w:t xml:space="preserve">Arias, J. (16 de marzo de 2018). </w:t>
-              </w:r>
-              <w:r>
-                <w:rPr>
-                  <w:rFonts w:ascii="Times New Roman" w:hAnsi="Times New Roman" w:cs="Times New Roman"/>
-                  <w:noProof/>
-                </w:rPr>
-                <w:t>Multiplicar es mas fácil de lo que piensas</w:t>
-              </w:r>
-              <w:r>
-                <w:rPr>
-                  <w:rFonts w:ascii="Times New Roman" w:hAnsi="Times New Roman" w:cs="Times New Roman"/>
-                  <w:noProof/>
-                </w:rPr>
-                <w:t xml:space="preserve">. Obtenido de </w:t>
+                <w:t xml:space="preserve">Arias, J. (16 de marzo de 2018). Multiplicar es mas fácil de lo que piensas. Obtenido de </w:t>
               </w:r>
               <w:r>
                 <w:rPr>
@@ -8112,7 +7815,7 @@
 </file>
 
 <file path=customXml/itemProps1.xml><?xml version="1.0" encoding="utf-8"?>
-<ds:datastoreItem xmlns:ds="http://schemas.openxmlformats.org/officeDocument/2006/customXml" ds:itemID="{07D3752D-2AFA-4756-AE26-7005FD242374}">
+<ds:datastoreItem xmlns:ds="http://schemas.openxmlformats.org/officeDocument/2006/customXml" ds:itemID="{A4DA52AE-1288-45A6-98FE-A6C2FBF6DA9C}">
   <ds:schemaRefs>
     <ds:schemaRef ds:uri="http://schemas.openxmlformats.org/officeDocument/2006/bibliography"/>
   </ds:schemaRefs>

</xml_diff>